<commit_message>
Tue 29 Dec 2020 03:23:16 PM KST
</commit_message>
<xml_diff>
--- a/Course Notes/Kali Linux Tutorial mission_2.docx
+++ b/Course Notes/Kali Linux Tutorial mission_2.docx
@@ -259,15 +259,7 @@
       </w:r>
       <w:r>
         <w:rPr/>
-        <w:t>Power</w:t>
-      </w:r>
-      <w:r>
-        <w:rPr/>
-        <w:t>e</w:t>
-      </w:r>
-      <w:r>
-        <w:rPr/>
-        <w:t>d by Struts</w:t>
+        <w:t>Powered by Struts</w:t>
       </w:r>
       <w:r>
         <w:rPr/>
@@ -436,7 +428,10 @@
         </w:rPr>
       </w:pPr>
       <w:r>
-        <w:rPr/>
+        <w:rPr>
+          <w:i w:val="false"/>
+          <w:iCs w:val="false"/>
+        </w:rPr>
       </w:r>
     </w:p>
     <w:p>
@@ -515,6 +510,309 @@
           <w:iCs w:val="false"/>
         </w:rPr>
         <w:t>.</w:t>
+      </w:r>
+    </w:p>
+    <w:p>
+      <w:pPr>
+        <w:pStyle w:val="Normal"/>
+        <w:bidi w:val="0"/>
+        <w:jc w:val="left"/>
+        <w:rPr>
+          <w:i w:val="false"/>
+          <w:i w:val="false"/>
+          <w:iCs w:val="false"/>
+        </w:rPr>
+      </w:pPr>
+      <w:r>
+        <w:rPr/>
+      </w:r>
+    </w:p>
+    <w:p>
+      <w:pPr>
+        <w:pStyle w:val="Normal"/>
+        <w:bidi w:val="0"/>
+        <w:jc w:val="left"/>
+        <w:rPr/>
+      </w:pPr>
+      <w:r>
+        <w:rPr>
+          <w:i w:val="false"/>
+          <w:iCs w:val="false"/>
+        </w:rPr>
+        <w:t xml:space="preserve"> </w:t>
+      </w:r>
+      <w:r>
+        <w:rPr>
+          <w:i w:val="false"/>
+          <w:iCs w:val="false"/>
+        </w:rPr>
+        <w:t xml:space="preserve"> </w:t>
+      </w:r>
+      <w:r>
+        <w:rPr>
+          <w:i w:val="false"/>
+          <w:iCs w:val="false"/>
+        </w:rPr>
+        <w:t>Nmap script engine</w:t>
+      </w:r>
+      <w:r>
+        <w:rPr>
+          <w:i w:val="false"/>
+          <w:iCs w:val="false"/>
+        </w:rPr>
+        <w:t xml:space="preserve">을 사용할 때 사용할 스크립트의 경우 </w:t>
+      </w:r>
+      <w:r>
+        <w:rPr>
+          <w:i w:val="false"/>
+          <w:iCs w:val="false"/>
+        </w:rPr>
+        <w:t>--script=[file name]</w:t>
+      </w:r>
+      <w:r>
+        <w:rPr>
+          <w:i w:val="false"/>
+          <w:iCs w:val="false"/>
+        </w:rPr>
+        <w:t xml:space="preserve">을 통해서 지정할 수 있고 스크립트 실행 시 사용할 </w:t>
+      </w:r>
+      <w:r>
+        <w:rPr>
+          <w:i w:val="false"/>
+          <w:iCs w:val="false"/>
+        </w:rPr>
+        <w:t>arguments</w:t>
+      </w:r>
+      <w:r>
+        <w:rPr>
+          <w:i w:val="false"/>
+          <w:iCs w:val="false"/>
+        </w:rPr>
+        <w:t xml:space="preserve">의 경우 </w:t>
+      </w:r>
+      <w:r>
+        <w:rPr>
+          <w:i w:val="false"/>
+          <w:iCs w:val="false"/>
+        </w:rPr>
+        <w:t>--script-args [argument name]=[value]</w:t>
+      </w:r>
+      <w:r>
+        <w:rPr>
+          <w:i w:val="false"/>
+          <w:iCs w:val="false"/>
+        </w:rPr>
+        <w:t>를 통해서 지정할 수 있다</w:t>
+      </w:r>
+      <w:r>
+        <w:rPr>
+          <w:i w:val="false"/>
+          <w:iCs w:val="false"/>
+        </w:rPr>
+        <w:t>. script</w:t>
+      </w:r>
+      <w:r>
+        <w:rPr>
+          <w:i w:val="false"/>
+          <w:iCs w:val="false"/>
+        </w:rPr>
+        <w:t xml:space="preserve">의 </w:t>
+      </w:r>
+      <w:r>
+        <w:rPr>
+          <w:i w:val="false"/>
+          <w:iCs w:val="false"/>
+        </w:rPr>
+        <w:t xml:space="preserve">argument </w:t>
+      </w:r>
+      <w:r>
+        <w:rPr>
+          <w:i w:val="false"/>
+          <w:iCs w:val="false"/>
+        </w:rPr>
+        <w:t xml:space="preserve">목록의 경우 </w:t>
+      </w:r>
+      <w:hyperlink r:id="rId2">
+        <w:r>
+          <w:rPr>
+            <w:rStyle w:val="InternetLink"/>
+            <w:i w:val="false"/>
+            <w:iCs w:val="false"/>
+          </w:rPr>
+          <w:t>https://nmap.org/nsedoc/</w:t>
+        </w:r>
+      </w:hyperlink>
+      <w:hyperlink r:id="rId3">
+        <w:r>
+          <w:rPr>
+            <w:i w:val="false"/>
+            <w:iCs w:val="false"/>
+          </w:rPr>
+          <w:t xml:space="preserve"> </w:t>
+        </w:r>
+      </w:hyperlink>
+      <w:r>
+        <w:rPr>
+          <w:i w:val="false"/>
+          <w:iCs w:val="false"/>
+        </w:rPr>
+        <w:t xml:space="preserve">페이지에서 확인하고자 하는 스크립트 명에 해당하는 항목을 클릭하면 관련된 자세한 내용과 사용 가능한 </w:t>
+      </w:r>
+      <w:r>
+        <w:rPr>
+          <w:i w:val="false"/>
+          <w:iCs w:val="false"/>
+        </w:rPr>
+        <w:t>arguments</w:t>
+      </w:r>
+      <w:r>
+        <w:rPr>
+          <w:i w:val="false"/>
+          <w:iCs w:val="false"/>
+        </w:rPr>
+        <w:t>를 확인할 수 있다</w:t>
+      </w:r>
+      <w:r>
+        <w:rPr>
+          <w:i w:val="false"/>
+          <w:iCs w:val="false"/>
+        </w:rPr>
+        <w:t>.</w:t>
+      </w:r>
+    </w:p>
+    <w:p>
+      <w:pPr>
+        <w:pStyle w:val="Normal"/>
+        <w:bidi w:val="0"/>
+        <w:jc w:val="left"/>
+        <w:rPr>
+          <w:i w:val="false"/>
+          <w:i w:val="false"/>
+          <w:iCs w:val="false"/>
+        </w:rPr>
+      </w:pPr>
+      <w:r>
+        <w:rPr/>
+      </w:r>
+    </w:p>
+    <w:p>
+      <w:pPr>
+        <w:pStyle w:val="Normal"/>
+        <w:bidi w:val="0"/>
+        <w:jc w:val="left"/>
+        <w:rPr/>
+      </w:pPr>
+      <w:r>
+        <w:rPr>
+          <w:i w:val="false"/>
+          <w:iCs w:val="false"/>
+        </w:rPr>
+        <w:t xml:space="preserve"> </w:t>
+      </w:r>
+      <w:r>
+        <w:rPr>
+          <w:i w:val="false"/>
+          <w:iCs w:val="false"/>
+        </w:rPr>
+        <w:t>Metasploit</w:t>
+      </w:r>
+      <w:r>
+        <w:rPr>
+          <w:i w:val="false"/>
+          <w:iCs w:val="false"/>
+        </w:rPr>
+        <w:t xml:space="preserve">에서 해당 </w:t>
+      </w:r>
+      <w:r>
+        <w:rPr>
+          <w:i w:val="false"/>
+          <w:iCs w:val="false"/>
+        </w:rPr>
+        <w:t>CVE</w:t>
+      </w:r>
+      <w:r>
+        <w:rPr>
+          <w:i w:val="false"/>
+          <w:iCs w:val="false"/>
+        </w:rPr>
+        <w:t xml:space="preserve">에 해당하는 </w:t>
+      </w:r>
+      <w:r>
+        <w:rPr>
+          <w:i w:val="false"/>
+          <w:iCs w:val="false"/>
+        </w:rPr>
+        <w:t>exploit module</w:t>
+      </w:r>
+      <w:r>
+        <w:rPr>
+          <w:i w:val="false"/>
+          <w:iCs w:val="false"/>
+        </w:rPr>
+        <w:t>을 찾을 수 있었다</w:t>
+      </w:r>
+      <w:r>
+        <w:rPr>
+          <w:i w:val="false"/>
+          <w:iCs w:val="false"/>
+        </w:rPr>
+        <w:t xml:space="preserve">. </w:t>
+      </w:r>
+      <w:r>
+        <w:rPr>
+          <w:i w:val="false"/>
+          <w:iCs w:val="false"/>
+        </w:rPr>
+        <w:t xml:space="preserve">찾는 방법의 경우 </w:t>
+      </w:r>
+      <w:r>
+        <w:rPr>
+          <w:i w:val="false"/>
+          <w:iCs w:val="false"/>
+        </w:rPr>
+        <w:t xml:space="preserve">search cve:[CVE </w:t>
+      </w:r>
+      <w:r>
+        <w:rPr>
+          <w:i w:val="false"/>
+          <w:iCs w:val="false"/>
+        </w:rPr>
+        <w:t xml:space="preserve">뒤 </w:t>
+      </w:r>
+      <w:r>
+        <w:rPr>
+          <w:i w:val="false"/>
+          <w:iCs w:val="false"/>
+        </w:rPr>
+        <w:t>4</w:t>
+      </w:r>
+      <w:r>
+        <w:rPr>
+          <w:i w:val="false"/>
+          <w:iCs w:val="false"/>
+        </w:rPr>
+        <w:t>자리</w:t>
+      </w:r>
+      <w:r>
+        <w:rPr>
+          <w:i w:val="false"/>
+          <w:iCs w:val="false"/>
+        </w:rPr>
+        <w:t xml:space="preserve">] </w:t>
+      </w:r>
+      <w:r>
+        <w:rPr>
+          <w:i w:val="false"/>
+          <w:iCs w:val="false"/>
+        </w:rPr>
+        <w:t>를 통해서 쉽게 검색할 수 있다</w:t>
+      </w:r>
+      <w:r>
+        <w:rPr>
+          <w:i w:val="false"/>
+          <w:iCs w:val="false"/>
+        </w:rPr>
+        <w:t xml:space="preserve">. </w:t>
       </w:r>
     </w:p>
     <w:sectPr>
@@ -537,6 +835,7 @@
       <w:rPr>
         <w:rFonts w:ascii="Liberation Serif" w:hAnsi="Liberation Serif" w:eastAsia="Noto Serif CJK SC" w:cs="Lohit Devanagari"/>
         <w:kern w:val="2"/>
+        <w:sz w:val="20"/>
         <w:szCs w:val="24"/>
         <w:lang w:val="en-US" w:eastAsia="zh-CN" w:bidi="hi-IN"/>
       </w:rPr>
@@ -564,6 +863,14 @@
       <w:sz w:val="24"/>
       <w:szCs w:val="24"/>
       <w:lang w:val="en-US" w:eastAsia="zh-CN" w:bidi="hi-IN"/>
+    </w:rPr>
+  </w:style>
+  <w:style w:type="character" w:styleId="InternetLink">
+    <w:name w:val="Hyperlink"/>
+    <w:rPr>
+      <w:color w:val="000080"/>
+      <w:u w:val="single"/>
+      <w:lang w:val="zxx" w:eastAsia="zxx" w:bidi="zxx"/>
     </w:rPr>
   </w:style>
   <w:style w:type="paragraph" w:styleId="Heading">

</xml_diff>